<commit_message>
Fix JS skill duplication.
</commit_message>
<xml_diff>
--- a/docx/CV_Ramanchuk_Aliaksiej.be.docx
+++ b/docx/CV_Ramanchuk_Aliaksiej.be.docx
@@ -60,15 +60,32 @@
         </w:rPr>
         <w:t xml:space="preserve">E-mail: </w:t>
       </w:r>
-      <w:hyperlink r:id="rId8" w:history="1">
-        <w:r>
-          <w:rPr>
-            <w:rStyle w:val="af2"/>
-            <w:lang w:val="be-BY" w:bidi="ru-RU"/>
-          </w:rPr>
-          <w:t>lioksa.ramanchuk@gmail.com</w:t>
-        </w:r>
-      </w:hyperlink>
+      <w:r>
+        <w:fldChar w:fldCharType="begin"/>
+      </w:r>
+      <w:r>
+        <w:rPr>
+          <w:lang w:val="en-US"/>
+        </w:rPr>
+        <w:instrText>HYPERLINK "mailto:lioksa.ramanchuk@gmail.com"</w:instrText>
+      </w:r>
+      <w:r>
+        <w:fldChar w:fldCharType="separate"/>
+      </w:r>
+      <w:r>
+        <w:rPr>
+          <w:rStyle w:val="af2"/>
+          <w:lang w:val="be-BY" w:bidi="ru-RU"/>
+        </w:rPr>
+        <w:t>lioksa.ramanchuk@gmail.com</w:t>
+      </w:r>
+      <w:r>
+        <w:rPr>
+          <w:rStyle w:val="af2"/>
+          <w:lang w:val="be-BY" w:bidi="ru-RU"/>
+        </w:rPr>
+        <w:fldChar w:fldCharType="end"/>
+      </w:r>
     </w:p>
     <w:p>
       <w:pPr>
@@ -88,15 +105,29 @@
         </w:rPr>
         <w:t xml:space="preserve">Telegram: </w:t>
       </w:r>
-      <w:hyperlink r:id="rId9" w:history="1">
-        <w:r>
-          <w:rPr>
-            <w:rStyle w:val="af2"/>
-            <w:lang w:val="be-BY" w:bidi="ru-RU"/>
-          </w:rPr>
-          <w:t>t.me/vitanki</w:t>
-        </w:r>
-      </w:hyperlink>
+      <w:r>
+        <w:fldChar w:fldCharType="begin"/>
+      </w:r>
+      <w:r>
+        <w:instrText>HYPERLINK "https://t.me/vitanki"</w:instrText>
+      </w:r>
+      <w:r>
+        <w:fldChar w:fldCharType="separate"/>
+      </w:r>
+      <w:r>
+        <w:rPr>
+          <w:rStyle w:val="af2"/>
+          <w:lang w:val="be-BY" w:bidi="ru-RU"/>
+        </w:rPr>
+        <w:t>t.me/vitanki</w:t>
+      </w:r>
+      <w:r>
+        <w:rPr>
+          <w:rStyle w:val="af2"/>
+          <w:lang w:val="be-BY" w:bidi="ru-RU"/>
+        </w:rPr>
+        <w:fldChar w:fldCharType="end"/>
+      </w:r>
     </w:p>
     <w:p>
       <w:pPr>
@@ -147,15 +178,32 @@
         </w:rPr>
         <w:t xml:space="preserve">LinkedIn: </w:t>
       </w:r>
-      <w:hyperlink r:id="rId10" w:history="1">
-        <w:r>
-          <w:rPr>
-            <w:rStyle w:val="af2"/>
-            <w:lang w:val="be-BY" w:bidi="ru-RU"/>
-          </w:rPr>
-          <w:t>www.linkedin.com/in/lioksa-ramanchuk</w:t>
-        </w:r>
-      </w:hyperlink>
+      <w:r>
+        <w:fldChar w:fldCharType="begin"/>
+      </w:r>
+      <w:r>
+        <w:rPr>
+          <w:lang w:val="en-US"/>
+        </w:rPr>
+        <w:instrText>HYPERLINK "http://www.linkedin.com/in/lioksa-ramanchuk"</w:instrText>
+      </w:r>
+      <w:r>
+        <w:fldChar w:fldCharType="separate"/>
+      </w:r>
+      <w:r>
+        <w:rPr>
+          <w:rStyle w:val="af2"/>
+          <w:lang w:val="be-BY" w:bidi="ru-RU"/>
+        </w:rPr>
+        <w:t>www.linkedin.com/in/lioksa-ramanchuk</w:t>
+      </w:r>
+      <w:r>
+        <w:rPr>
+          <w:rStyle w:val="af2"/>
+          <w:lang w:val="be-BY" w:bidi="ru-RU"/>
+        </w:rPr>
+        <w:fldChar w:fldCharType="end"/>
+      </w:r>
     </w:p>
     <w:p>
       <w:pPr>
@@ -175,7 +223,7 @@
         </w:rPr>
         <w:t xml:space="preserve">GitHub: </w:t>
       </w:r>
-      <w:hyperlink r:id="rId11" w:history="1">
+      <w:hyperlink r:id="rId8" w:history="1">
         <w:r>
           <w:rPr>
             <w:rStyle w:val="af2"/>
@@ -926,22 +974,6 @@
         <w:rPr>
           <w:lang w:val="be-BY" w:bidi="ru-RU"/>
         </w:rPr>
-        <w:t>JavaScript</w:t>
-      </w:r>
-    </w:p>
-    <w:p>
-      <w:pPr>
-        <w:pStyle w:val="a7"/>
-        <w:spacing w:line="264" w:lineRule="auto"/>
-        <w:jc w:val="center"/>
-        <w:rPr>
-          <w:lang w:val="be-BY" w:bidi="ru-RU"/>
-        </w:rPr>
-      </w:pPr>
-      <w:r>
-        <w:rPr>
-          <w:lang w:val="be-BY" w:bidi="ru-RU"/>
-        </w:rPr>
         <w:t>HTML, CSS</w:t>
       </w:r>
     </w:p>
@@ -1058,11 +1090,19 @@
           <w:lang w:val="en-US" w:bidi="ru-RU"/>
         </w:rPr>
       </w:pPr>
+      <w:proofErr w:type="spellStart"/>
       <w:r>
         <w:rPr>
           <w:lang w:val="en-US" w:bidi="ru-RU"/>
         </w:rPr>
-        <w:t>Sequelize, Prisma</w:t>
+        <w:t>Sequelize</w:t>
+      </w:r>
+      <w:proofErr w:type="spellEnd"/>
+      <w:r>
+        <w:rPr>
+          <w:lang w:val="en-US" w:bidi="ru-RU"/>
+        </w:rPr>
+        <w:t>, Prisma</w:t>
       </w:r>
     </w:p>
     <w:p>
@@ -1166,6 +1206,22 @@
         <w:rPr>
           <w:lang w:val="en-US" w:bidi="ru-RU"/>
         </w:rPr>
+        <w:t>Python</w:t>
+      </w:r>
+    </w:p>
+    <w:p>
+      <w:pPr>
+        <w:pStyle w:val="a7"/>
+        <w:spacing w:line="264" w:lineRule="auto"/>
+        <w:jc w:val="center"/>
+        <w:rPr>
+          <w:lang w:val="en-US" w:bidi="ru-RU"/>
+        </w:rPr>
+      </w:pPr>
+      <w:r>
+        <w:rPr>
+          <w:lang w:val="en-US" w:bidi="ru-RU"/>
+        </w:rPr>
         <w:t>TypeScript</w:t>
       </w:r>
     </w:p>
@@ -1194,12 +1250,14 @@
           <w:lang w:val="en-US" w:bidi="ru-RU"/>
         </w:rPr>
       </w:pPr>
+      <w:proofErr w:type="spellStart"/>
       <w:r>
         <w:rPr>
           <w:lang w:val="en-US" w:bidi="ru-RU"/>
         </w:rPr>
         <w:t>CMake</w:t>
       </w:r>
+      <w:proofErr w:type="spellEnd"/>
     </w:p>
     <w:p>
       <w:pPr>

</xml_diff>